<commit_message>
Mengumpulkan Tugas Modul 5
</commit_message>
<xml_diff>
--- a/Tugas Modul 5/Latihan5_123190013.docx
+++ b/Tugas Modul 5/Latihan5_123190013.docx
@@ -1279,25 +1279,58 @@
         <w:rPr>
           <w:rStyle w:val="NormalTok"/>
         </w:rPr>
-        <w:t xml:space="preserve">    </w:t>
-      </w:r>
-      <w:r>
-        <w:rPr>
-          <w:rStyle w:val="ControlFlowTok"/>
-        </w:rPr>
-        <w:t xml:space="preserve">if</w:t>
-      </w:r>
-      <w:r>
-        <w:rPr>
-          <w:rStyle w:val="NormalTok"/>
-        </w:rPr>
-        <w:t xml:space="preserve"> (num </w:t>
+        <w:t xml:space="preserve">      jumlah </w:t>
+      </w:r>
+      <w:r>
+        <w:rPr>
+          <w:rStyle w:val="OtherTok"/>
+        </w:rPr>
+        <w:t xml:space="preserve">=</w:t>
+      </w:r>
+      <w:r>
+        <w:rPr>
+          <w:rStyle w:val="NormalTok"/>
+        </w:rPr>
+        <w:t xml:space="preserve"> jumlah </w:t>
       </w:r>
       <w:r>
         <w:rPr>
           <w:rStyle w:val="SpecialCharTok"/>
         </w:rPr>
-        <w:t xml:space="preserve">%%</w:t>
+        <w:t xml:space="preserve">+</w:t>
+      </w:r>
+      <w:r>
+        <w:rPr>
+          <w:rStyle w:val="NormalTok"/>
+        </w:rPr>
+        <w:t xml:space="preserve"> num</w:t>
+      </w:r>
+      <w:r>
+        <w:br/>
+      </w:r>
+      <w:r>
+        <w:rPr>
+          <w:rStyle w:val="NormalTok"/>
+        </w:rPr>
+        <w:t xml:space="preserve">    num </w:t>
+      </w:r>
+      <w:r>
+        <w:rPr>
+          <w:rStyle w:val="OtherTok"/>
+        </w:rPr>
+        <w:t xml:space="preserve">=</w:t>
+      </w:r>
+      <w:r>
+        <w:rPr>
+          <w:rStyle w:val="NormalTok"/>
+        </w:rPr>
+        <w:t xml:space="preserve"> num </w:t>
+      </w:r>
+      <w:r>
+        <w:rPr>
+          <w:rStyle w:val="SpecialCharTok"/>
+        </w:rPr>
+        <w:t xml:space="preserve">+</w:t>
       </w:r>
       <w:r>
         <w:rPr>
@@ -1309,75 +1342,6 @@
         <w:rPr>
           <w:rStyle w:val="DecValTok"/>
         </w:rPr>
-        <w:t xml:space="preserve">2</w:t>
-      </w:r>
-      <w:r>
-        <w:rPr>
-          <w:rStyle w:val="NormalTok"/>
-        </w:rPr>
-        <w:t xml:space="preserve"> </w:t>
-      </w:r>
-      <w:r>
-        <w:rPr>
-          <w:rStyle w:val="SpecialCharTok"/>
-        </w:rPr>
-        <w:t xml:space="preserve">==</w:t>
-      </w:r>
-      <w:r>
-        <w:rPr>
-          <w:rStyle w:val="NormalTok"/>
-        </w:rPr>
-        <w:t xml:space="preserve"> </w:t>
-      </w:r>
-      <w:r>
-        <w:rPr>
-          <w:rStyle w:val="DecValTok"/>
-        </w:rPr>
-        <w:t xml:space="preserve">0</w:t>
-      </w:r>
-      <w:r>
-        <w:rPr>
-          <w:rStyle w:val="NormalTok"/>
-        </w:rPr>
-        <w:t xml:space="preserve">){</w:t>
-      </w:r>
-      <w:r>
-        <w:br/>
-      </w:r>
-      <w:r>
-        <w:rPr>
-          <w:rStyle w:val="NormalTok"/>
-        </w:rPr>
-        <w:t xml:space="preserve">      jumlah </w:t>
-      </w:r>
-      <w:r>
-        <w:rPr>
-          <w:rStyle w:val="OtherTok"/>
-        </w:rPr>
-        <w:t xml:space="preserve">=</w:t>
-      </w:r>
-      <w:r>
-        <w:rPr>
-          <w:rStyle w:val="NormalTok"/>
-        </w:rPr>
-        <w:t xml:space="preserve"> jumlah </w:t>
-      </w:r>
-      <w:r>
-        <w:rPr>
-          <w:rStyle w:val="SpecialCharTok"/>
-        </w:rPr>
-        <w:t xml:space="preserve">+</w:t>
-      </w:r>
-      <w:r>
-        <w:rPr>
-          <w:rStyle w:val="NormalTok"/>
-        </w:rPr>
-        <w:t xml:space="preserve"> </w:t>
-      </w:r>
-      <w:r>
-        <w:rPr>
-          <w:rStyle w:val="DecValTok"/>
-        </w:rPr>
         <w:t xml:space="preserve">1</w:t>
       </w:r>
       <w:r>
@@ -1387,64 +1351,7 @@
         <w:rPr>
           <w:rStyle w:val="NormalTok"/>
         </w:rPr>
-        <w:t xml:space="preserve">    }</w:t>
-      </w:r>
-      <w:r>
-        <w:br/>
-      </w:r>
-      <w:r>
-        <w:rPr>
-          <w:rStyle w:val="NormalTok"/>
-        </w:rPr>
-        <w:t xml:space="preserve">    num </w:t>
-      </w:r>
-      <w:r>
-        <w:rPr>
-          <w:rStyle w:val="OtherTok"/>
-        </w:rPr>
-        <w:t xml:space="preserve">=</w:t>
-      </w:r>
-      <w:r>
-        <w:rPr>
-          <w:rStyle w:val="NormalTok"/>
-        </w:rPr>
-        <w:t xml:space="preserve"> num </w:t>
-      </w:r>
-      <w:r>
-        <w:rPr>
-          <w:rStyle w:val="SpecialCharTok"/>
-        </w:rPr>
-        <w:t xml:space="preserve">+</w:t>
-      </w:r>
-      <w:r>
-        <w:rPr>
-          <w:rStyle w:val="NormalTok"/>
-        </w:rPr>
-        <w:t xml:space="preserve"> </w:t>
-      </w:r>
-      <w:r>
-        <w:rPr>
-          <w:rStyle w:val="DecValTok"/>
-        </w:rPr>
-        <w:t xml:space="preserve">1</w:t>
-      </w:r>
-      <w:r>
-        <w:br/>
-      </w:r>
-      <w:r>
-        <w:rPr>
-          <w:rStyle w:val="NormalTok"/>
-        </w:rPr>
         <w:t xml:space="preserve">  }</w:t>
-      </w:r>
-      <w:r>
-        <w:br/>
-      </w:r>
-      <w:r>
-        <w:rPr>
-          <w:rStyle w:val="NormalTok"/>
-        </w:rPr>
-        <w:t xml:space="preserve">  </w:t>
       </w:r>
       <w:r>
         <w:br/>
@@ -1524,7 +1431,7 @@
         <w:rPr>
           <w:rStyle w:val="VerbatimChar"/>
         </w:rPr>
-        <w:t xml:space="preserve">## [1] 2500</w:t>
+        <w:t xml:space="preserve">## [1] 12502500</w:t>
       </w:r>
     </w:p>
     <w:p>

</xml_diff>